<commit_message>
many changes and upload the current version of our document
</commit_message>
<xml_diff>
--- a/Document_Design_Phase.docx
+++ b/Document_Design_Phase.docx
@@ -5508,6 +5508,15 @@
         </w:rPr>
       </w:pPr>
       <w:bookmarkStart w:id="10" w:name="_Toc8659"/>
+    </w:p>
+    <w:p>
+      <w:pPr>
+        <w:pStyle w:val="3"/>
+        <w:bidi w:val="0"/>
+        <w:rPr>
+          <w:lang w:eastAsia="zh-CN"/>
+        </w:rPr>
+      </w:pPr>
       <w:r>
         <w:rPr>
           <w:lang w:eastAsia="zh-CN"/>
@@ -5891,6 +5900,374 @@
         </w:rPr>
         <w:t>For failed experiments, the application provides an extra button for the user, the user can click the button and get into previous configuration of this experiment to modify configs and re-run it.</w:t>
       </w:r>
+    </w:p>
+    <w:p>
+      <w:pPr>
+        <w:bidi w:val="0"/>
+        <w:spacing w:before="0" w:beforeAutospacing="0" w:after="0" w:afterAutospacing="0" w:line="259" w:lineRule="auto"/>
+        <w:ind w:left="0" w:right="0"/>
+        <w:jc w:val="both"/>
+        <w:rPr>
+          <w:rFonts w:ascii="Times New Roman" w:hAnsi="Times New Roman" w:eastAsia="Times New Roman" w:cs="Times New Roman"/>
+          <w:b w:val="0"/>
+          <w:bCs w:val="0"/>
+          <w:sz w:val="24"/>
+          <w:szCs w:val="24"/>
+          <w:lang w:val="en-US" w:eastAsia="zh-CN"/>
+        </w:rPr>
+      </w:pPr>
+    </w:p>
+    <w:p>
+      <w:pPr>
+        <w:bidi w:val="0"/>
+        <w:spacing w:before="0" w:beforeAutospacing="0" w:after="0" w:afterAutospacing="0" w:line="259" w:lineRule="auto"/>
+        <w:ind w:left="0" w:right="0"/>
+        <w:jc w:val="both"/>
+        <w:rPr>
+          <w:rFonts w:ascii="Times New Roman" w:hAnsi="Times New Roman" w:eastAsia="Times New Roman" w:cs="Times New Roman"/>
+          <w:b w:val="0"/>
+          <w:bCs w:val="0"/>
+          <w:sz w:val="24"/>
+          <w:szCs w:val="24"/>
+          <w:lang w:val="en-US" w:eastAsia="zh-CN"/>
+        </w:rPr>
+      </w:pPr>
+    </w:p>
+    <w:p>
+      <w:pPr>
+        <w:bidi w:val="0"/>
+        <w:spacing w:before="0" w:beforeAutospacing="0" w:after="0" w:afterAutospacing="0" w:line="259" w:lineRule="auto"/>
+        <w:ind w:left="0" w:right="0"/>
+        <w:jc w:val="both"/>
+        <w:rPr>
+          <w:rFonts w:ascii="Times New Roman" w:hAnsi="Times New Roman" w:eastAsia="Times New Roman" w:cs="Times New Roman"/>
+          <w:b w:val="0"/>
+          <w:bCs w:val="0"/>
+          <w:sz w:val="24"/>
+          <w:szCs w:val="24"/>
+          <w:lang w:val="en-US" w:eastAsia="zh-CN"/>
+        </w:rPr>
+      </w:pPr>
+    </w:p>
+    <w:p>
+      <w:pPr>
+        <w:bidi w:val="0"/>
+        <w:spacing w:before="0" w:beforeAutospacing="0" w:after="0" w:afterAutospacing="0" w:line="259" w:lineRule="auto"/>
+        <w:ind w:left="0" w:right="0"/>
+        <w:jc w:val="both"/>
+        <w:rPr>
+          <w:rFonts w:ascii="Times New Roman" w:hAnsi="Times New Roman" w:eastAsia="Times New Roman" w:cs="Times New Roman"/>
+          <w:b w:val="0"/>
+          <w:bCs w:val="0"/>
+          <w:sz w:val="24"/>
+          <w:szCs w:val="24"/>
+          <w:lang w:val="en-US" w:eastAsia="zh-CN"/>
+        </w:rPr>
+      </w:pPr>
+    </w:p>
+    <w:p>
+      <w:pPr>
+        <w:bidi w:val="0"/>
+        <w:spacing w:before="0" w:beforeAutospacing="0" w:after="0" w:afterAutospacing="0" w:line="259" w:lineRule="auto"/>
+        <w:ind w:left="0" w:right="0"/>
+        <w:jc w:val="both"/>
+        <w:rPr>
+          <w:rFonts w:ascii="Times New Roman" w:hAnsi="Times New Roman" w:eastAsia="Times New Roman" w:cs="Times New Roman"/>
+          <w:b w:val="0"/>
+          <w:bCs w:val="0"/>
+          <w:sz w:val="24"/>
+          <w:szCs w:val="24"/>
+          <w:lang w:val="en-US" w:eastAsia="zh-CN"/>
+        </w:rPr>
+      </w:pPr>
+    </w:p>
+    <w:p>
+      <w:pPr>
+        <w:bidi w:val="0"/>
+        <w:spacing w:before="0" w:beforeAutospacing="0" w:after="0" w:afterAutospacing="0" w:line="259" w:lineRule="auto"/>
+        <w:ind w:left="0" w:right="0"/>
+        <w:jc w:val="both"/>
+        <w:rPr>
+          <w:rFonts w:ascii="Times New Roman" w:hAnsi="Times New Roman" w:eastAsia="Times New Roman" w:cs="Times New Roman"/>
+          <w:b w:val="0"/>
+          <w:bCs w:val="0"/>
+          <w:sz w:val="24"/>
+          <w:szCs w:val="24"/>
+          <w:lang w:val="en-US" w:eastAsia="zh-CN"/>
+        </w:rPr>
+      </w:pPr>
+    </w:p>
+    <w:p>
+      <w:pPr>
+        <w:bidi w:val="0"/>
+        <w:spacing w:before="0" w:beforeAutospacing="0" w:after="0" w:afterAutospacing="0" w:line="259" w:lineRule="auto"/>
+        <w:ind w:left="0" w:right="0"/>
+        <w:jc w:val="both"/>
+        <w:rPr>
+          <w:rFonts w:ascii="Times New Roman" w:hAnsi="Times New Roman" w:eastAsia="Times New Roman" w:cs="Times New Roman"/>
+          <w:b w:val="0"/>
+          <w:bCs w:val="0"/>
+          <w:sz w:val="24"/>
+          <w:szCs w:val="24"/>
+          <w:lang w:val="en-US" w:eastAsia="zh-CN"/>
+        </w:rPr>
+      </w:pPr>
+    </w:p>
+    <w:p>
+      <w:pPr>
+        <w:bidi w:val="0"/>
+        <w:spacing w:before="0" w:beforeAutospacing="0" w:after="0" w:afterAutospacing="0" w:line="259" w:lineRule="auto"/>
+        <w:ind w:left="0" w:right="0"/>
+        <w:jc w:val="both"/>
+        <w:rPr>
+          <w:rFonts w:ascii="Times New Roman" w:hAnsi="Times New Roman" w:eastAsia="Times New Roman" w:cs="Times New Roman"/>
+          <w:b w:val="0"/>
+          <w:bCs w:val="0"/>
+          <w:sz w:val="24"/>
+          <w:szCs w:val="24"/>
+          <w:lang w:val="en-US" w:eastAsia="zh-CN"/>
+        </w:rPr>
+      </w:pPr>
+    </w:p>
+    <w:p>
+      <w:pPr>
+        <w:bidi w:val="0"/>
+        <w:spacing w:before="0" w:beforeAutospacing="0" w:after="0" w:afterAutospacing="0" w:line="259" w:lineRule="auto"/>
+        <w:ind w:left="0" w:right="0"/>
+        <w:jc w:val="both"/>
+        <w:rPr>
+          <w:rFonts w:ascii="Times New Roman" w:hAnsi="Times New Roman" w:eastAsia="Times New Roman" w:cs="Times New Roman"/>
+          <w:b w:val="0"/>
+          <w:bCs w:val="0"/>
+          <w:sz w:val="24"/>
+          <w:szCs w:val="24"/>
+          <w:lang w:val="en-US" w:eastAsia="zh-CN"/>
+        </w:rPr>
+      </w:pPr>
+    </w:p>
+    <w:p>
+      <w:pPr>
+        <w:bidi w:val="0"/>
+        <w:spacing w:before="0" w:beforeAutospacing="0" w:after="0" w:afterAutospacing="0" w:line="259" w:lineRule="auto"/>
+        <w:ind w:left="0" w:right="0"/>
+        <w:jc w:val="both"/>
+        <w:rPr>
+          <w:rFonts w:ascii="Times New Roman" w:hAnsi="Times New Roman" w:eastAsia="Times New Roman" w:cs="Times New Roman"/>
+          <w:b w:val="0"/>
+          <w:bCs w:val="0"/>
+          <w:sz w:val="24"/>
+          <w:szCs w:val="24"/>
+          <w:lang w:val="en-US" w:eastAsia="zh-CN"/>
+        </w:rPr>
+      </w:pPr>
+    </w:p>
+    <w:p>
+      <w:pPr>
+        <w:bidi w:val="0"/>
+        <w:spacing w:before="0" w:beforeAutospacing="0" w:after="0" w:afterAutospacing="0" w:line="259" w:lineRule="auto"/>
+        <w:ind w:left="0" w:right="0"/>
+        <w:jc w:val="both"/>
+        <w:rPr>
+          <w:rFonts w:ascii="Times New Roman" w:hAnsi="Times New Roman" w:eastAsia="Times New Roman" w:cs="Times New Roman"/>
+          <w:b w:val="0"/>
+          <w:bCs w:val="0"/>
+          <w:sz w:val="24"/>
+          <w:szCs w:val="24"/>
+          <w:lang w:val="en-US" w:eastAsia="zh-CN"/>
+        </w:rPr>
+      </w:pPr>
+    </w:p>
+    <w:p>
+      <w:pPr>
+        <w:bidi w:val="0"/>
+        <w:spacing w:before="0" w:beforeAutospacing="0" w:after="0" w:afterAutospacing="0" w:line="259" w:lineRule="auto"/>
+        <w:ind w:left="0" w:right="0"/>
+        <w:jc w:val="both"/>
+        <w:rPr>
+          <w:rFonts w:ascii="Times New Roman" w:hAnsi="Times New Roman" w:eastAsia="Times New Roman" w:cs="Times New Roman"/>
+          <w:b w:val="0"/>
+          <w:bCs w:val="0"/>
+          <w:sz w:val="24"/>
+          <w:szCs w:val="24"/>
+          <w:lang w:val="en-US" w:eastAsia="zh-CN"/>
+        </w:rPr>
+      </w:pPr>
+    </w:p>
+    <w:p>
+      <w:pPr>
+        <w:bidi w:val="0"/>
+        <w:spacing w:before="0" w:beforeAutospacing="0" w:after="0" w:afterAutospacing="0" w:line="259" w:lineRule="auto"/>
+        <w:ind w:left="0" w:right="0"/>
+        <w:jc w:val="both"/>
+        <w:rPr>
+          <w:rFonts w:ascii="Times New Roman" w:hAnsi="Times New Roman" w:eastAsia="Times New Roman" w:cs="Times New Roman"/>
+          <w:b w:val="0"/>
+          <w:bCs w:val="0"/>
+          <w:sz w:val="24"/>
+          <w:szCs w:val="24"/>
+          <w:lang w:val="en-US" w:eastAsia="zh-CN"/>
+        </w:rPr>
+      </w:pPr>
+    </w:p>
+    <w:p>
+      <w:pPr>
+        <w:bidi w:val="0"/>
+        <w:spacing w:before="0" w:beforeAutospacing="0" w:after="0" w:afterAutospacing="0" w:line="259" w:lineRule="auto"/>
+        <w:ind w:left="0" w:right="0"/>
+        <w:jc w:val="both"/>
+        <w:rPr>
+          <w:rFonts w:ascii="Times New Roman" w:hAnsi="Times New Roman" w:eastAsia="Times New Roman" w:cs="Times New Roman"/>
+          <w:b w:val="0"/>
+          <w:bCs w:val="0"/>
+          <w:sz w:val="24"/>
+          <w:szCs w:val="24"/>
+          <w:lang w:val="en-US" w:eastAsia="zh-CN"/>
+        </w:rPr>
+      </w:pPr>
+    </w:p>
+    <w:p>
+      <w:pPr>
+        <w:bidi w:val="0"/>
+        <w:spacing w:before="0" w:beforeAutospacing="0" w:after="0" w:afterAutospacing="0" w:line="259" w:lineRule="auto"/>
+        <w:ind w:left="0" w:right="0"/>
+        <w:jc w:val="both"/>
+        <w:rPr>
+          <w:rFonts w:ascii="Times New Roman" w:hAnsi="Times New Roman" w:eastAsia="Times New Roman" w:cs="Times New Roman"/>
+          <w:b w:val="0"/>
+          <w:bCs w:val="0"/>
+          <w:sz w:val="24"/>
+          <w:szCs w:val="24"/>
+          <w:lang w:val="en-US" w:eastAsia="zh-CN"/>
+        </w:rPr>
+      </w:pPr>
+    </w:p>
+    <w:p>
+      <w:pPr>
+        <w:bidi w:val="0"/>
+        <w:spacing w:before="0" w:beforeAutospacing="0" w:after="0" w:afterAutospacing="0" w:line="259" w:lineRule="auto"/>
+        <w:ind w:left="0" w:right="0"/>
+        <w:jc w:val="both"/>
+        <w:rPr>
+          <w:rFonts w:ascii="Times New Roman" w:hAnsi="Times New Roman" w:eastAsia="Times New Roman" w:cs="Times New Roman"/>
+          <w:b w:val="0"/>
+          <w:bCs w:val="0"/>
+          <w:sz w:val="24"/>
+          <w:szCs w:val="24"/>
+          <w:lang w:val="en-US" w:eastAsia="zh-CN"/>
+        </w:rPr>
+      </w:pPr>
+    </w:p>
+    <w:p>
+      <w:pPr>
+        <w:bidi w:val="0"/>
+        <w:spacing w:before="0" w:beforeAutospacing="0" w:after="0" w:afterAutospacing="0" w:line="259" w:lineRule="auto"/>
+        <w:ind w:left="0" w:right="0"/>
+        <w:jc w:val="both"/>
+        <w:rPr>
+          <w:rFonts w:ascii="Times New Roman" w:hAnsi="Times New Roman" w:eastAsia="Times New Roman" w:cs="Times New Roman"/>
+          <w:b w:val="0"/>
+          <w:bCs w:val="0"/>
+          <w:sz w:val="24"/>
+          <w:szCs w:val="24"/>
+          <w:lang w:val="en-US" w:eastAsia="zh-CN"/>
+        </w:rPr>
+      </w:pPr>
+    </w:p>
+    <w:p>
+      <w:pPr>
+        <w:bidi w:val="0"/>
+        <w:spacing w:before="0" w:beforeAutospacing="0" w:after="0" w:afterAutospacing="0" w:line="259" w:lineRule="auto"/>
+        <w:ind w:left="0" w:right="0"/>
+        <w:jc w:val="both"/>
+        <w:rPr>
+          <w:rFonts w:ascii="Times New Roman" w:hAnsi="Times New Roman" w:eastAsia="Times New Roman" w:cs="Times New Roman"/>
+          <w:b w:val="0"/>
+          <w:bCs w:val="0"/>
+          <w:sz w:val="24"/>
+          <w:szCs w:val="24"/>
+          <w:lang w:val="en-US" w:eastAsia="zh-CN"/>
+        </w:rPr>
+      </w:pPr>
+    </w:p>
+    <w:p>
+      <w:pPr>
+        <w:bidi w:val="0"/>
+        <w:spacing w:before="0" w:beforeAutospacing="0" w:after="0" w:afterAutospacing="0" w:line="259" w:lineRule="auto"/>
+        <w:ind w:left="0" w:right="0"/>
+        <w:jc w:val="both"/>
+        <w:rPr>
+          <w:rFonts w:ascii="Times New Roman" w:hAnsi="Times New Roman" w:eastAsia="Times New Roman" w:cs="Times New Roman"/>
+          <w:b w:val="0"/>
+          <w:bCs w:val="0"/>
+          <w:sz w:val="24"/>
+          <w:szCs w:val="24"/>
+          <w:lang w:val="en-US" w:eastAsia="zh-CN"/>
+        </w:rPr>
+      </w:pPr>
+    </w:p>
+    <w:p>
+      <w:pPr>
+        <w:bidi w:val="0"/>
+        <w:spacing w:before="0" w:beforeAutospacing="0" w:after="0" w:afterAutospacing="0" w:line="259" w:lineRule="auto"/>
+        <w:ind w:left="0" w:right="0"/>
+        <w:jc w:val="both"/>
+        <w:rPr>
+          <w:rFonts w:ascii="Times New Roman" w:hAnsi="Times New Roman" w:eastAsia="Times New Roman" w:cs="Times New Roman"/>
+          <w:b w:val="0"/>
+          <w:bCs w:val="0"/>
+          <w:sz w:val="24"/>
+          <w:szCs w:val="24"/>
+          <w:lang w:val="en-US" w:eastAsia="zh-CN"/>
+        </w:rPr>
+      </w:pPr>
+    </w:p>
+    <w:p>
+      <w:pPr>
+        <w:bidi w:val="0"/>
+        <w:spacing w:before="0" w:beforeAutospacing="0" w:after="0" w:afterAutospacing="0" w:line="259" w:lineRule="auto"/>
+        <w:ind w:left="0" w:right="0"/>
+        <w:jc w:val="both"/>
+        <w:rPr>
+          <w:rFonts w:ascii="Times New Roman" w:hAnsi="Times New Roman" w:eastAsia="Times New Roman" w:cs="Times New Roman"/>
+          <w:b w:val="0"/>
+          <w:bCs w:val="0"/>
+          <w:sz w:val="24"/>
+          <w:szCs w:val="24"/>
+          <w:lang w:val="en-US" w:eastAsia="zh-CN"/>
+        </w:rPr>
+      </w:pPr>
+    </w:p>
+    <w:p>
+      <w:pPr>
+        <w:bidi w:val="0"/>
+        <w:spacing w:before="0" w:beforeAutospacing="0" w:after="0" w:afterAutospacing="0" w:line="259" w:lineRule="auto"/>
+        <w:ind w:left="0" w:right="0"/>
+        <w:jc w:val="both"/>
+        <w:rPr>
+          <w:rFonts w:ascii="Times New Roman" w:hAnsi="Times New Roman" w:eastAsia="Times New Roman" w:cs="Times New Roman"/>
+          <w:b w:val="0"/>
+          <w:bCs w:val="0"/>
+          <w:sz w:val="24"/>
+          <w:szCs w:val="24"/>
+          <w:lang w:val="en-US" w:eastAsia="zh-CN"/>
+        </w:rPr>
+      </w:pPr>
+    </w:p>
+    <w:p>
+      <w:pPr>
+        <w:bidi w:val="0"/>
+        <w:spacing w:before="0" w:beforeAutospacing="0" w:after="0" w:afterAutospacing="0" w:line="259" w:lineRule="auto"/>
+        <w:ind w:left="0" w:right="0"/>
+        <w:jc w:val="both"/>
+        <w:rPr>
+          <w:rFonts w:ascii="Times New Roman" w:hAnsi="Times New Roman" w:eastAsia="Times New Roman" w:cs="Times New Roman"/>
+          <w:b w:val="0"/>
+          <w:bCs w:val="0"/>
+          <w:sz w:val="24"/>
+          <w:szCs w:val="24"/>
+          <w:lang w:val="en-US" w:eastAsia="zh-CN"/>
+        </w:rPr>
+      </w:pPr>
     </w:p>
     <w:p>
       <w:pPr>
@@ -6010,6 +6387,31 @@
         </w:rPr>
       </w:pPr>
       <w:bookmarkStart w:id="21" w:name="_Toc4955"/>
+    </w:p>
+    <w:p>
+      <w:pPr>
+        <w:pStyle w:val="3"/>
+        <w:bidi w:val="0"/>
+        <w:rPr>
+          <w:lang w:val="en-US" w:eastAsia="zh-CN"/>
+        </w:rPr>
+      </w:pPr>
+    </w:p>
+    <w:p>
+      <w:pPr>
+        <w:rPr>
+          <w:lang w:val="en-US" w:eastAsia="zh-CN"/>
+        </w:rPr>
+      </w:pPr>
+    </w:p>
+    <w:p>
+      <w:pPr>
+        <w:pStyle w:val="3"/>
+        <w:bidi w:val="0"/>
+        <w:rPr>
+          <w:lang w:val="en-US" w:eastAsia="zh-CN"/>
+        </w:rPr>
+      </w:pPr>
       <w:r>
         <w:rPr>
           <w:lang w:val="en-US" w:eastAsia="zh-CN"/>
@@ -7450,6 +7852,15 @@
         </w:rPr>
       </w:pPr>
       <w:bookmarkStart w:id="26" w:name="_Toc13978"/>
+    </w:p>
+    <w:p>
+      <w:pPr>
+        <w:pStyle w:val="3"/>
+        <w:bidi w:val="0"/>
+        <w:rPr>
+          <w:lang w:val="en-US" w:eastAsia="zh-CN"/>
+        </w:rPr>
+      </w:pPr>
       <w:r>
         <w:rPr>
           <w:lang w:val="en-US" w:eastAsia="zh-CN"/>
@@ -8490,6 +8901,56 @@
         </w:rPr>
       </w:pPr>
       <w:bookmarkStart w:id="30" w:name="_Toc10323"/>
+    </w:p>
+    <w:p>
+      <w:pPr>
+        <w:pStyle w:val="2"/>
+        <w:bidi w:val="0"/>
+        <w:rPr>
+          <w:lang w:val="en-US" w:eastAsia="zh-CN"/>
+        </w:rPr>
+      </w:pPr>
+    </w:p>
+    <w:p>
+      <w:pPr>
+        <w:pStyle w:val="2"/>
+        <w:bidi w:val="0"/>
+        <w:rPr>
+          <w:lang w:val="en-US" w:eastAsia="zh-CN"/>
+        </w:rPr>
+      </w:pPr>
+    </w:p>
+    <w:p>
+      <w:pPr>
+        <w:pStyle w:val="2"/>
+        <w:bidi w:val="0"/>
+        <w:rPr>
+          <w:lang w:val="en-US" w:eastAsia="zh-CN"/>
+        </w:rPr>
+      </w:pPr>
+    </w:p>
+    <w:p>
+      <w:pPr>
+        <w:rPr>
+          <w:lang w:val="en-US" w:eastAsia="zh-CN"/>
+        </w:rPr>
+      </w:pPr>
+    </w:p>
+    <w:p>
+      <w:pPr>
+        <w:rPr>
+          <w:lang w:val="en-US" w:eastAsia="zh-CN"/>
+        </w:rPr>
+      </w:pPr>
+    </w:p>
+    <w:p>
+      <w:pPr>
+        <w:pStyle w:val="2"/>
+        <w:bidi w:val="0"/>
+        <w:rPr>
+          <w:lang w:val="en-US" w:eastAsia="zh-CN"/>
+        </w:rPr>
+      </w:pPr>
       <w:r>
         <w:rPr>
           <w:lang w:val="en-US" w:eastAsia="zh-CN"/>
@@ -8639,14 +9100,11 @@
           <w:szCs w:val="28"/>
           <w:lang w:val="en-US" w:eastAsia="zh-CN"/>
         </w:rPr>
-        <w:t xml:space="preserve"> </w:t>
-      </w:r>
-      <w:r>
         <w:drawing>
           <wp:inline distT="0" distB="0" distL="114300" distR="114300">
-            <wp:extent cx="5982335" cy="3791585"/>
-            <wp:effectExtent l="0" t="0" r="18415" b="18415"/>
-            <wp:docPr id="2011494406" name="图片 2011494406"/>
+            <wp:extent cx="5603240" cy="3352800"/>
+            <wp:effectExtent l="0" t="0" r="16510" b="0"/>
+            <wp:docPr id="1" name="图片 1" descr="login"/>
             <wp:cNvGraphicFramePr>
               <a:graphicFrameLocks xmlns:a="http://schemas.openxmlformats.org/drawingml/2006/main" noChangeAspect="1"/>
             </wp:cNvGraphicFramePr>
@@ -8654,19 +9112,13 @@
               <a:graphicData uri="http://schemas.openxmlformats.org/drawingml/2006/picture">
                 <pic:pic xmlns:pic="http://schemas.openxmlformats.org/drawingml/2006/picture">
                   <pic:nvPicPr>
-                    <pic:cNvPr id="2011494406" name="图片 2011494406"/>
+                    <pic:cNvPr id="1" name="图片 1" descr="login"/>
                     <pic:cNvPicPr>
                       <a:picLocks noChangeAspect="1"/>
                     </pic:cNvPicPr>
                   </pic:nvPicPr>
                   <pic:blipFill>
-                    <a:blip r:embed="rId15">
-                      <a:extLst>
-                        <a:ext uri="{28A0092B-C50C-407E-A947-70E740481C1C}">
-                          <a14:useLocalDpi xmlns:a14="http://schemas.microsoft.com/office/drawing/2010/main" val="0"/>
-                        </a:ext>
-                      </a:extLst>
-                    </a:blip>
+                    <a:blip r:embed="rId15"/>
                     <a:stretch>
                       <a:fillRect/>
                     </a:stretch>
@@ -8674,7 +9126,7 @@
                   <pic:spPr>
                     <a:xfrm>
                       <a:off x="0" y="0"/>
-                      <a:ext cx="5982335" cy="3791585"/>
+                      <a:ext cx="5603240" cy="3352800"/>
                     </a:xfrm>
                     <a:prstGeom prst="rect">
                       <a:avLst/>
@@ -8686,10 +9138,7 @@
           </wp:inline>
         </w:drawing>
       </w:r>
-    </w:p>
-    <w:p>
-      <w:pPr>
-        <w:jc w:val="center"/>
+      <w:r>
         <w:rPr>
           <w:rFonts w:ascii="Times New Roman" w:hAnsi="Times New Roman" w:eastAsia="Times New Roman" w:cs="Times New Roman"/>
           <w:b/>
@@ -8698,7 +9147,8 @@
           <w:szCs w:val="28"/>
           <w:lang w:val="en-US" w:eastAsia="zh-CN"/>
         </w:rPr>
-      </w:pPr>
+        <w:t xml:space="preserve"> </w:t>
+      </w:r>
     </w:p>
     <w:p>
       <w:pPr>
@@ -8787,47 +9237,14 @@
     </w:p>
     <w:p>
       <w:pPr>
-        <w:jc w:val="both"/>
-        <w:rPr>
-          <w:rFonts w:ascii="Times New Roman" w:hAnsi="Times New Roman" w:eastAsia="Times New Roman" w:cs="Times New Roman"/>
-          <w:sz w:val="22"/>
-          <w:szCs w:val="22"/>
-          <w:lang w:val="en-US" w:eastAsia="zh-CN"/>
-        </w:rPr>
-      </w:pPr>
-    </w:p>
-    <w:p>
-      <w:pPr>
-        <w:jc w:val="both"/>
-        <w:rPr>
-          <w:rFonts w:ascii="Times New Roman" w:hAnsi="Times New Roman" w:eastAsia="Times New Roman" w:cs="Times New Roman"/>
-          <w:sz w:val="22"/>
-          <w:szCs w:val="22"/>
-          <w:lang w:val="en-US" w:eastAsia="zh-CN"/>
-        </w:rPr>
-      </w:pPr>
-    </w:p>
-    <w:p>
-      <w:pPr>
-        <w:jc w:val="both"/>
-        <w:rPr>
-          <w:rFonts w:ascii="Times New Roman" w:hAnsi="Times New Roman" w:eastAsia="Times New Roman" w:cs="Times New Roman"/>
-          <w:sz w:val="22"/>
-          <w:szCs w:val="22"/>
-          <w:lang w:val="en-US" w:eastAsia="zh-CN"/>
-        </w:rPr>
-      </w:pPr>
-    </w:p>
-    <w:p>
-      <w:pPr>
         <w:jc w:val="center"/>
       </w:pPr>
       <w:r>
         <w:drawing>
           <wp:inline distT="0" distB="0" distL="114300" distR="114300">
-            <wp:extent cx="5509895" cy="4488180"/>
-            <wp:effectExtent l="0" t="0" r="14605" b="7620"/>
-            <wp:docPr id="1266693488" name="图片 1266693488"/>
+            <wp:extent cx="5617210" cy="5647055"/>
+            <wp:effectExtent l="0" t="0" r="2540" b="10795"/>
+            <wp:docPr id="3" name="图片 3" descr="RestorePassword"/>
             <wp:cNvGraphicFramePr>
               <a:graphicFrameLocks xmlns:a="http://schemas.openxmlformats.org/drawingml/2006/main" noChangeAspect="1"/>
             </wp:cNvGraphicFramePr>
@@ -8835,19 +9252,13 @@
               <a:graphicData uri="http://schemas.openxmlformats.org/drawingml/2006/picture">
                 <pic:pic xmlns:pic="http://schemas.openxmlformats.org/drawingml/2006/picture">
                   <pic:nvPicPr>
-                    <pic:cNvPr id="1266693488" name="图片 1266693488"/>
+                    <pic:cNvPr id="3" name="图片 3" descr="RestorePassword"/>
                     <pic:cNvPicPr>
                       <a:picLocks noChangeAspect="1"/>
                     </pic:cNvPicPr>
                   </pic:nvPicPr>
                   <pic:blipFill>
-                    <a:blip r:embed="rId16">
-                      <a:extLst>
-                        <a:ext uri="{28A0092B-C50C-407E-A947-70E740481C1C}">
-                          <a14:useLocalDpi xmlns:a14="http://schemas.microsoft.com/office/drawing/2010/main" val="0"/>
-                        </a:ext>
-                      </a:extLst>
-                    </a:blip>
+                    <a:blip r:embed="rId16"/>
                     <a:stretch>
                       <a:fillRect/>
                     </a:stretch>
@@ -8855,7 +9266,7 @@
                   <pic:spPr>
                     <a:xfrm>
                       <a:off x="0" y="0"/>
-                      <a:ext cx="5509895" cy="4488180"/>
+                      <a:ext cx="5617210" cy="5647055"/>
                     </a:xfrm>
                     <a:prstGeom prst="rect">
                       <a:avLst/>
@@ -8965,9 +9376,9 @@
       <w:r>
         <w:drawing>
           <wp:inline distT="0" distB="0" distL="114300" distR="114300">
-            <wp:extent cx="3376295" cy="1962785"/>
-            <wp:effectExtent l="0" t="0" r="14605" b="18415"/>
-            <wp:docPr id="1475088701" name="图片 1475088701"/>
+            <wp:extent cx="4479290" cy="2599690"/>
+            <wp:effectExtent l="0" t="0" r="16510" b="10160"/>
+            <wp:docPr id="4" name="图片 4" descr="AboutUs"/>
             <wp:cNvGraphicFramePr>
               <a:graphicFrameLocks xmlns:a="http://schemas.openxmlformats.org/drawingml/2006/main" noChangeAspect="1"/>
             </wp:cNvGraphicFramePr>
@@ -8975,19 +9386,13 @@
               <a:graphicData uri="http://schemas.openxmlformats.org/drawingml/2006/picture">
                 <pic:pic xmlns:pic="http://schemas.openxmlformats.org/drawingml/2006/picture">
                   <pic:nvPicPr>
-                    <pic:cNvPr id="1475088701" name="图片 1475088701"/>
+                    <pic:cNvPr id="4" name="图片 4" descr="AboutUs"/>
                     <pic:cNvPicPr>
                       <a:picLocks noChangeAspect="1"/>
                     </pic:cNvPicPr>
                   </pic:nvPicPr>
                   <pic:blipFill>
-                    <a:blip r:embed="rId17">
-                      <a:extLst>
-                        <a:ext uri="{28A0092B-C50C-407E-A947-70E740481C1C}">
-                          <a14:useLocalDpi xmlns:a14="http://schemas.microsoft.com/office/drawing/2010/main" val="0"/>
-                        </a:ext>
-                      </a:extLst>
-                    </a:blip>
+                    <a:blip r:embed="rId17"/>
                     <a:stretch>
                       <a:fillRect/>
                     </a:stretch>
@@ -8995,7 +9400,7 @@
                   <pic:spPr>
                     <a:xfrm>
                       <a:off x="0" y="0"/>
-                      <a:ext cx="3376295" cy="1962785"/>
+                      <a:ext cx="4479290" cy="2599690"/>
                     </a:xfrm>
                     <a:prstGeom prst="rect">
                       <a:avLst/>
@@ -9106,9 +9511,9 @@
       <w:r>
         <w:drawing>
           <wp:inline distT="0" distB="0" distL="114300" distR="114300">
-            <wp:extent cx="6134735" cy="3246755"/>
-            <wp:effectExtent l="0" t="0" r="18415" b="10795"/>
-            <wp:docPr id="1797694093" name="图片 1797694093"/>
+            <wp:extent cx="6402705" cy="3386455"/>
+            <wp:effectExtent l="0" t="0" r="17145" b="4445"/>
+            <wp:docPr id="6" name="图片 6" descr="NewRun"/>
             <wp:cNvGraphicFramePr>
               <a:graphicFrameLocks xmlns:a="http://schemas.openxmlformats.org/drawingml/2006/main" noChangeAspect="1"/>
             </wp:cNvGraphicFramePr>
@@ -9116,19 +9521,13 @@
               <a:graphicData uri="http://schemas.openxmlformats.org/drawingml/2006/picture">
                 <pic:pic xmlns:pic="http://schemas.openxmlformats.org/drawingml/2006/picture">
                   <pic:nvPicPr>
-                    <pic:cNvPr id="1797694093" name="图片 1797694093"/>
+                    <pic:cNvPr id="6" name="图片 6" descr="NewRun"/>
                     <pic:cNvPicPr>
                       <a:picLocks noChangeAspect="1"/>
                     </pic:cNvPicPr>
                   </pic:nvPicPr>
                   <pic:blipFill>
-                    <a:blip r:embed="rId18">
-                      <a:extLst>
-                        <a:ext uri="{28A0092B-C50C-407E-A947-70E740481C1C}">
-                          <a14:useLocalDpi xmlns:a14="http://schemas.microsoft.com/office/drawing/2010/main" val="0"/>
-                        </a:ext>
-                      </a:extLst>
-                    </a:blip>
+                    <a:blip r:embed="rId18"/>
                     <a:stretch>
                       <a:fillRect/>
                     </a:stretch>
@@ -9136,7 +9535,7 @@
                   <pic:spPr>
                     <a:xfrm>
                       <a:off x="0" y="0"/>
-                      <a:ext cx="6134735" cy="3246755"/>
+                      <a:ext cx="6402705" cy="3386455"/>
                     </a:xfrm>
                     <a:prstGeom prst="rect">
                       <a:avLst/>
@@ -9151,6 +9550,11 @@
     </w:p>
     <w:p>
       <w:pPr>
+        <w:jc w:val="center"/>
+      </w:pPr>
+    </w:p>
+    <w:p>
+      <w:pPr>
         <w:jc w:val="both"/>
         <w:rPr>
           <w:rFonts w:ascii="Times New Roman" w:hAnsi="Times New Roman" w:eastAsia="Times New Roman" w:cs="Times New Roman"/>
@@ -9228,6 +9632,11 @@
         </w:rPr>
         <w:t xml:space="preserve"> </w:t>
       </w:r>
+    </w:p>
+    <w:p>
+      <w:pPr>
+        <w:jc w:val="center"/>
+      </w:pPr>
     </w:p>
     <w:p>
       <w:pPr>
@@ -9236,8 +9645,8 @@
       <w:r>
         <w:drawing>
           <wp:inline distT="0" distB="0" distL="114300" distR="114300">
-            <wp:extent cx="5829300" cy="2477770"/>
-            <wp:effectExtent l="0" t="0" r="0" b="17780"/>
+            <wp:extent cx="6174105" cy="2624455"/>
+            <wp:effectExtent l="0" t="0" r="17145" b="4445"/>
             <wp:docPr id="12318577" name="图片 12318577"/>
             <wp:cNvGraphicFramePr>
               <a:graphicFrameLocks xmlns:a="http://schemas.openxmlformats.org/drawingml/2006/main" noChangeAspect="1"/>
@@ -9266,7 +9675,7 @@
                   <pic:spPr>
                     <a:xfrm>
                       <a:off x="0" y="0"/>
-                      <a:ext cx="5829300" cy="2477770"/>
+                      <a:ext cx="6174105" cy="2624455"/>
                     </a:xfrm>
                     <a:prstGeom prst="rect">
                       <a:avLst/>
@@ -9312,6 +9721,28 @@
     </w:p>
     <w:p>
       <w:pPr>
+        <w:jc w:val="both"/>
+        <w:rPr>
+          <w:rFonts w:ascii="Times New Roman" w:hAnsi="Times New Roman" w:eastAsia="Times New Roman" w:cs="Times New Roman"/>
+          <w:sz w:val="22"/>
+          <w:szCs w:val="22"/>
+          <w:lang w:val="en-US" w:eastAsia="zh-CN"/>
+        </w:rPr>
+      </w:pPr>
+    </w:p>
+    <w:p>
+      <w:pPr>
+        <w:jc w:val="both"/>
+        <w:rPr>
+          <w:rFonts w:ascii="Times New Roman" w:hAnsi="Times New Roman" w:eastAsia="Times New Roman" w:cs="Times New Roman"/>
+          <w:sz w:val="22"/>
+          <w:szCs w:val="22"/>
+          <w:lang w:val="en-US" w:eastAsia="zh-CN"/>
+        </w:rPr>
+      </w:pPr>
+    </w:p>
+    <w:p>
+      <w:pPr>
         <w:pStyle w:val="3"/>
         <w:bidi w:val="0"/>
         <w:rPr>
@@ -9361,12 +9792,6 @@
     <w:p>
       <w:pPr>
         <w:jc w:val="both"/>
-        <w:rPr>
-          <w:rFonts w:ascii="Times New Roman" w:hAnsi="Times New Roman" w:eastAsia="Times New Roman" w:cs="Times New Roman"/>
-          <w:sz w:val="22"/>
-          <w:szCs w:val="22"/>
-          <w:lang w:val="en-US" w:eastAsia="zh-CN"/>
-        </w:rPr>
       </w:pPr>
       <w:r>
         <w:rPr>
@@ -9382,12 +9807,21 @@
       <w:pPr>
         <w:jc w:val="center"/>
       </w:pPr>
-      <w:r>
+    </w:p>
+    <w:p>
+      <w:pPr>
+        <w:jc w:val="center"/>
+      </w:pPr>
+      <w:r>
+        <w:rPr>
+          <w:rFonts w:hint="eastAsia" w:eastAsiaTheme="minorEastAsia"/>
+          <w:lang w:eastAsia="zh-CN"/>
+        </w:rPr>
         <w:drawing>
           <wp:inline distT="0" distB="0" distL="114300" distR="114300">
-            <wp:extent cx="5247640" cy="6316345"/>
-            <wp:effectExtent l="0" t="0" r="10160" b="8255"/>
-            <wp:docPr id="460591999" name="图片 460591999"/>
+            <wp:extent cx="5375910" cy="6463665"/>
+            <wp:effectExtent l="0" t="0" r="15240" b="13335"/>
+            <wp:docPr id="7" name="图片 7" descr="GetDetails"/>
             <wp:cNvGraphicFramePr>
               <a:graphicFrameLocks xmlns:a="http://schemas.openxmlformats.org/drawingml/2006/main" noChangeAspect="1"/>
             </wp:cNvGraphicFramePr>
@@ -9395,19 +9829,13 @@
               <a:graphicData uri="http://schemas.openxmlformats.org/drawingml/2006/picture">
                 <pic:pic xmlns:pic="http://schemas.openxmlformats.org/drawingml/2006/picture">
                   <pic:nvPicPr>
-                    <pic:cNvPr id="460591999" name="图片 460591999"/>
+                    <pic:cNvPr id="7" name="图片 7" descr="GetDetails"/>
                     <pic:cNvPicPr>
                       <a:picLocks noChangeAspect="1"/>
                     </pic:cNvPicPr>
                   </pic:nvPicPr>
                   <pic:blipFill>
-                    <a:blip r:embed="rId20">
-                      <a:extLst>
-                        <a:ext uri="{28A0092B-C50C-407E-A947-70E740481C1C}">
-                          <a14:useLocalDpi xmlns:a14="http://schemas.microsoft.com/office/drawing/2010/main" val="0"/>
-                        </a:ext>
-                      </a:extLst>
-                    </a:blip>
+                    <a:blip r:embed="rId20"/>
                     <a:stretch>
                       <a:fillRect/>
                     </a:stretch>
@@ -9415,7 +9843,7 @@
                   <pic:spPr>
                     <a:xfrm>
                       <a:off x="0" y="0"/>
-                      <a:ext cx="5247640" cy="6316345"/>
+                      <a:ext cx="5375910" cy="6463665"/>
                     </a:xfrm>
                     <a:prstGeom prst="rect">
                       <a:avLst/>
@@ -9427,66 +9855,6 @@
           </wp:inline>
         </w:drawing>
       </w:r>
-    </w:p>
-    <w:p>
-      <w:pPr>
-        <w:jc w:val="center"/>
-      </w:pPr>
-    </w:p>
-    <w:p>
-      <w:pPr>
-        <w:jc w:val="center"/>
-      </w:pPr>
-    </w:p>
-    <w:p>
-      <w:pPr>
-        <w:jc w:val="center"/>
-      </w:pPr>
-    </w:p>
-    <w:p>
-      <w:pPr>
-        <w:jc w:val="center"/>
-      </w:pPr>
-    </w:p>
-    <w:p>
-      <w:pPr>
-        <w:jc w:val="center"/>
-      </w:pPr>
-    </w:p>
-    <w:p>
-      <w:pPr>
-        <w:jc w:val="center"/>
-      </w:pPr>
-    </w:p>
-    <w:p>
-      <w:pPr>
-        <w:jc w:val="center"/>
-      </w:pPr>
-    </w:p>
-    <w:p>
-      <w:pPr>
-        <w:jc w:val="center"/>
-      </w:pPr>
-    </w:p>
-    <w:p>
-      <w:pPr>
-        <w:jc w:val="center"/>
-      </w:pPr>
-    </w:p>
-    <w:p>
-      <w:pPr>
-        <w:jc w:val="center"/>
-      </w:pPr>
-    </w:p>
-    <w:p>
-      <w:pPr>
-        <w:jc w:val="center"/>
-      </w:pPr>
-    </w:p>
-    <w:p>
-      <w:pPr>
-        <w:jc w:val="both"/>
-      </w:pPr>
     </w:p>
     <w:p>
       <w:pPr>
@@ -9656,14 +10024,35 @@
     </w:p>
     <w:p>
       <w:pPr>
-        <w:jc w:val="center"/>
-      </w:pPr>
-      <w:r>
+        <w:jc w:val="both"/>
+        <w:rPr>
+          <w:rFonts w:ascii="Times New Roman" w:hAnsi="Times New Roman" w:eastAsia="Times New Roman" w:cs="Times New Roman"/>
+          <w:sz w:val="22"/>
+          <w:szCs w:val="22"/>
+          <w:lang w:val="en-US" w:eastAsia="zh-CN"/>
+        </w:rPr>
+      </w:pPr>
+      <w:r>
+        <w:rPr>
+          <w:rFonts w:hint="eastAsia" w:ascii="Times New Roman" w:hAnsi="Times New Roman" w:eastAsia="Times New Roman" w:cs="Times New Roman"/>
+          <w:sz w:val="22"/>
+          <w:szCs w:val="22"/>
+          <w:lang w:val="en-US" w:eastAsia="zh-CN"/>
+        </w:rPr>
+        <w:t xml:space="preserve">             </w:t>
+      </w:r>
+      <w:r>
+        <w:rPr>
+          <w:rFonts w:ascii="Times New Roman" w:hAnsi="Times New Roman" w:eastAsia="Times New Roman" w:cs="Times New Roman"/>
+          <w:sz w:val="22"/>
+          <w:szCs w:val="22"/>
+          <w:lang w:val="en-US" w:eastAsia="zh-CN"/>
+        </w:rPr>
         <w:drawing>
           <wp:inline distT="0" distB="0" distL="114300" distR="114300">
-            <wp:extent cx="4131310" cy="2858135"/>
-            <wp:effectExtent l="0" t="0" r="2540" b="18415"/>
-            <wp:docPr id="743841051" name="图片 743841051"/>
+            <wp:extent cx="3573780" cy="2529840"/>
+            <wp:effectExtent l="0" t="0" r="7620" b="3810"/>
+            <wp:docPr id="8" name="图片 8" descr="delete account"/>
             <wp:cNvGraphicFramePr>
               <a:graphicFrameLocks xmlns:a="http://schemas.openxmlformats.org/drawingml/2006/main" noChangeAspect="1"/>
             </wp:cNvGraphicFramePr>
@@ -9671,19 +10060,13 @@
               <a:graphicData uri="http://schemas.openxmlformats.org/drawingml/2006/picture">
                 <pic:pic xmlns:pic="http://schemas.openxmlformats.org/drawingml/2006/picture">
                   <pic:nvPicPr>
-                    <pic:cNvPr id="743841051" name="图片 743841051"/>
+                    <pic:cNvPr id="8" name="图片 8" descr="delete account"/>
                     <pic:cNvPicPr>
                       <a:picLocks noChangeAspect="1"/>
                     </pic:cNvPicPr>
                   </pic:nvPicPr>
                   <pic:blipFill>
-                    <a:blip r:embed="rId22">
-                      <a:extLst>
-                        <a:ext uri="{28A0092B-C50C-407E-A947-70E740481C1C}">
-                          <a14:useLocalDpi xmlns:a14="http://schemas.microsoft.com/office/drawing/2010/main" val="0"/>
-                        </a:ext>
-                      </a:extLst>
-                    </a:blip>
+                    <a:blip r:embed="rId22"/>
                     <a:stretch>
                       <a:fillRect/>
                     </a:stretch>
@@ -9691,7 +10074,7 @@
                   <pic:spPr>
                     <a:xfrm>
                       <a:off x="0" y="0"/>
-                      <a:ext cx="4131310" cy="2858135"/>
+                      <a:ext cx="3573780" cy="2529840"/>
                     </a:xfrm>
                     <a:prstGeom prst="rect">
                       <a:avLst/>
@@ -9706,28 +10089,6 @@
     </w:p>
     <w:p>
       <w:pPr>
-        <w:jc w:val="both"/>
-        <w:rPr>
-          <w:rFonts w:ascii="Times New Roman" w:hAnsi="Times New Roman" w:eastAsia="Times New Roman" w:cs="Times New Roman"/>
-          <w:sz w:val="22"/>
-          <w:szCs w:val="22"/>
-          <w:lang w:val="en-US" w:eastAsia="zh-CN"/>
-        </w:rPr>
-      </w:pPr>
-    </w:p>
-    <w:p>
-      <w:pPr>
-        <w:jc w:val="both"/>
-        <w:rPr>
-          <w:rFonts w:ascii="Times New Roman" w:hAnsi="Times New Roman" w:eastAsia="Times New Roman" w:cs="Times New Roman"/>
-          <w:sz w:val="22"/>
-          <w:szCs w:val="22"/>
-          <w:lang w:val="en-US" w:eastAsia="zh-CN"/>
-        </w:rPr>
-      </w:pPr>
-    </w:p>
-    <w:p>
-      <w:pPr>
         <w:pStyle w:val="3"/>
         <w:bidi w:val="0"/>
         <w:rPr>
@@ -9742,8 +10103,6 @@
         <w:t>4.8 Log out</w:t>
       </w:r>
       <w:bookmarkEnd w:id="40"/>
-      <w:bookmarkStart w:id="41" w:name="_GoBack"/>
-      <w:bookmarkEnd w:id="41"/>
     </w:p>
     <w:p>
       <w:pPr>
@@ -9782,8 +10141,8 @@
       <w:r>
         <w:drawing>
           <wp:inline distT="0" distB="0" distL="114300" distR="114300">
-            <wp:extent cx="2724150" cy="1872615"/>
-            <wp:effectExtent l="0" t="0" r="0" b="0"/>
+            <wp:extent cx="4112895" cy="2827020"/>
+            <wp:effectExtent l="0" t="0" r="1905" b="11430"/>
             <wp:docPr id="1756147600" name="图片 1756147600"/>
             <wp:cNvGraphicFramePr>
               <a:graphicFrameLocks xmlns:a="http://schemas.openxmlformats.org/drawingml/2006/main" noChangeAspect="1"/>
@@ -9812,7 +10171,7 @@
                   <pic:spPr>
                     <a:xfrm>
                       <a:off x="0" y="0"/>
-                      <a:ext cx="2724150" cy="1872853"/>
+                      <a:ext cx="4112895" cy="2827020"/>
                     </a:xfrm>
                     <a:prstGeom prst="rect">
                       <a:avLst/>
@@ -9840,80 +10199,9 @@
 
 <file path=word/footer1.xml><?xml version="1.0" encoding="utf-8"?>
 <w:ftr xmlns:wpc="http://schemas.microsoft.com/office/word/2010/wordprocessingCanvas" xmlns:mc="http://schemas.openxmlformats.org/markup-compatibility/2006" xmlns:o="urn:schemas-microsoft-com:office:office" xmlns:r="http://schemas.openxmlformats.org/officeDocument/2006/relationships" xmlns:m="http://schemas.openxmlformats.org/officeDocument/2006/math" xmlns:v="urn:schemas-microsoft-com:vml" xmlns:wp14="http://schemas.microsoft.com/office/word/2010/wordprocessingDrawing" xmlns:wp="http://schemas.openxmlformats.org/drawingml/2006/wordprocessingDrawing" xmlns:w10="urn:schemas-microsoft-com:office:word" xmlns:w="http://schemas.openxmlformats.org/wordprocessingml/2006/main" xmlns:w14="http://schemas.microsoft.com/office/word/2010/wordml" xmlns:w15="http://schemas.microsoft.com/office/word/2012/wordml" xmlns:wpg="http://schemas.microsoft.com/office/word/2010/wordprocessingGroup" xmlns:wpi="http://schemas.microsoft.com/office/word/2010/wordprocessingInk" xmlns:wne="http://schemas.microsoft.com/office/word/2006/wordml" xmlns:wps="http://schemas.microsoft.com/office/word/2010/wordprocessingShape" xmlns:wpsCustomData="http://www.wps.cn/officeDocument/2013/wpsCustomData" mc:Ignorable="w14 w15 wp14">
-  <w:tbl>
-    <w:tblPr>
-      <w:tblStyle w:val="7"/>
-      <w:tblW w:w="0" w:type="auto"/>
-      <w:tblInd w:w="0" w:type="dxa"/>
-      <w:tblLayout w:type="fixed"/>
-      <w:tblCellMar>
-        <w:top w:w="0" w:type="dxa"/>
-        <w:left w:w="108" w:type="dxa"/>
-        <w:bottom w:w="0" w:type="dxa"/>
-        <w:right w:w="108" w:type="dxa"/>
-      </w:tblCellMar>
-    </w:tblPr>
-    <w:tblGrid>
-      <w:gridCol w:w="2765"/>
-      <w:gridCol w:w="2765"/>
-      <w:gridCol w:w="2765"/>
-    </w:tblGrid>
-    <w:tr>
-      <w:tblPrEx>
-        <w:tblCellMar>
-          <w:top w:w="0" w:type="dxa"/>
-          <w:left w:w="108" w:type="dxa"/>
-          <w:bottom w:w="0" w:type="dxa"/>
-          <w:right w:w="108" w:type="dxa"/>
-        </w:tblCellMar>
-      </w:tblPrEx>
-      <w:trPr>
-        <w:trHeight w:val="300" w:hRule="atLeast"/>
-      </w:trPr>
-      <w:tc>
-        <w:tcPr>
-          <w:tcW w:w="2765" w:type="dxa"/>
-        </w:tcPr>
-        <w:p>
-          <w:pPr>
-            <w:pStyle w:val="6"/>
-            <w:bidi w:val="0"/>
-            <w:ind w:left="-115"/>
-            <w:jc w:val="left"/>
-          </w:pPr>
-        </w:p>
-      </w:tc>
-      <w:tc>
-        <w:tcPr>
-          <w:tcW w:w="2765" w:type="dxa"/>
-        </w:tcPr>
-        <w:p>
-          <w:pPr>
-            <w:pStyle w:val="6"/>
-            <w:bidi w:val="0"/>
-            <w:jc w:val="center"/>
-          </w:pPr>
-        </w:p>
-      </w:tc>
-      <w:tc>
-        <w:tcPr>
-          <w:tcW w:w="2765" w:type="dxa"/>
-        </w:tcPr>
-        <w:p>
-          <w:pPr>
-            <w:pStyle w:val="6"/>
-            <w:bidi w:val="0"/>
-            <w:ind w:right="-115"/>
-            <w:jc w:val="right"/>
-          </w:pPr>
-        </w:p>
-      </w:tc>
-    </w:tr>
-  </w:tbl>
   <w:p>
     <w:pPr>
       <w:pStyle w:val="5"/>
-      <w:bidi w:val="0"/>
     </w:pPr>
   </w:p>
 </w:ftr>
@@ -9921,81 +10209,13 @@
 
 <file path=word/header1.xml><?xml version="1.0" encoding="utf-8"?>
 <w:hdr xmlns:wpc="http://schemas.microsoft.com/office/word/2010/wordprocessingCanvas" xmlns:mc="http://schemas.openxmlformats.org/markup-compatibility/2006" xmlns:o="urn:schemas-microsoft-com:office:office" xmlns:r="http://schemas.openxmlformats.org/officeDocument/2006/relationships" xmlns:m="http://schemas.openxmlformats.org/officeDocument/2006/math" xmlns:v="urn:schemas-microsoft-com:vml" xmlns:wp14="http://schemas.microsoft.com/office/word/2010/wordprocessingDrawing" xmlns:wp="http://schemas.openxmlformats.org/drawingml/2006/wordprocessingDrawing" xmlns:w10="urn:schemas-microsoft-com:office:word" xmlns:w="http://schemas.openxmlformats.org/wordprocessingml/2006/main" xmlns:w14="http://schemas.microsoft.com/office/word/2010/wordml" xmlns:w15="http://schemas.microsoft.com/office/word/2012/wordml" xmlns:wpg="http://schemas.microsoft.com/office/word/2010/wordprocessingGroup" xmlns:wpi="http://schemas.microsoft.com/office/word/2010/wordprocessingInk" xmlns:wne="http://schemas.microsoft.com/office/word/2006/wordml" xmlns:wps="http://schemas.microsoft.com/office/word/2010/wordprocessingShape" xmlns:wpsCustomData="http://www.wps.cn/officeDocument/2013/wpsCustomData" mc:Ignorable="w14 w15 wp14">
-  <w:tbl>
-    <w:tblPr>
-      <w:tblStyle w:val="7"/>
-      <w:tblW w:w="0" w:type="auto"/>
-      <w:tblInd w:w="0" w:type="dxa"/>
-      <w:tblLayout w:type="fixed"/>
-      <w:tblCellMar>
-        <w:top w:w="0" w:type="dxa"/>
-        <w:left w:w="108" w:type="dxa"/>
-        <w:bottom w:w="0" w:type="dxa"/>
-        <w:right w:w="108" w:type="dxa"/>
-      </w:tblCellMar>
-    </w:tblPr>
-    <w:tblGrid>
-      <w:gridCol w:w="2765"/>
-      <w:gridCol w:w="2765"/>
-      <w:gridCol w:w="2765"/>
-    </w:tblGrid>
-    <w:tr>
-      <w:tblPrEx>
-        <w:tblCellMar>
-          <w:top w:w="0" w:type="dxa"/>
-          <w:left w:w="108" w:type="dxa"/>
-          <w:bottom w:w="0" w:type="dxa"/>
-          <w:right w:w="108" w:type="dxa"/>
-        </w:tblCellMar>
-      </w:tblPrEx>
-      <w:trPr>
-        <w:trHeight w:val="300" w:hRule="atLeast"/>
-      </w:trPr>
-      <w:tc>
-        <w:tcPr>
-          <w:tcW w:w="2765" w:type="dxa"/>
-        </w:tcPr>
-        <w:p>
-          <w:pPr>
-            <w:pStyle w:val="6"/>
-            <w:bidi w:val="0"/>
-            <w:ind w:left="-115"/>
-            <w:jc w:val="left"/>
-          </w:pPr>
-        </w:p>
-      </w:tc>
-      <w:tc>
-        <w:tcPr>
-          <w:tcW w:w="2765" w:type="dxa"/>
-        </w:tcPr>
-        <w:p>
-          <w:pPr>
-            <w:pStyle w:val="6"/>
-            <w:bidi w:val="0"/>
-            <w:jc w:val="center"/>
-          </w:pPr>
-        </w:p>
-      </w:tc>
-      <w:tc>
-        <w:tcPr>
-          <w:tcW w:w="2765" w:type="dxa"/>
-        </w:tcPr>
-        <w:p>
-          <w:pPr>
-            <w:pStyle w:val="6"/>
-            <w:bidi w:val="0"/>
-            <w:ind w:right="-115"/>
-            <w:jc w:val="right"/>
-          </w:pPr>
-        </w:p>
-      </w:tc>
-    </w:tr>
-  </w:tbl>
   <w:p>
     <w:pPr>
       <w:pStyle w:val="6"/>
-      <w:bidi w:val="0"/>
+      <w:jc w:val="both"/>
     </w:pPr>
+    <w:bookmarkStart w:id="41" w:name="_GoBack"/>
+    <w:bookmarkEnd w:id="41"/>
   </w:p>
 </w:hdr>
 </file>
@@ -10163,8 +10383,8 @@
     <w:lsdException w:unhideWhenUsed="0" w:uiPriority="0" w:semiHidden="0" w:name="Normal Indent"/>
     <w:lsdException w:unhideWhenUsed="0" w:uiPriority="0" w:semiHidden="0" w:name="footnote text"/>
     <w:lsdException w:unhideWhenUsed="0" w:uiPriority="0" w:semiHidden="0" w:name="annotation text"/>
-    <w:lsdException w:uiPriority="99" w:semiHidden="0" w:name="header"/>
-    <w:lsdException w:uiPriority="99" w:semiHidden="0" w:name="footer"/>
+    <w:lsdException w:qFormat="1" w:uiPriority="99" w:semiHidden="0" w:name="header"/>
+    <w:lsdException w:qFormat="1" w:uiPriority="99" w:semiHidden="0" w:name="footer"/>
     <w:lsdException w:unhideWhenUsed="0" w:uiPriority="0" w:semiHidden="0" w:name="index heading"/>
     <w:lsdException w:qFormat="1" w:uiPriority="0" w:name="caption"/>
     <w:lsdException w:unhideWhenUsed="0" w:uiPriority="0" w:semiHidden="0" w:name="table of figures"/>
@@ -10197,7 +10417,7 @@
     <w:lsdException w:qFormat="1" w:unhideWhenUsed="0" w:uiPriority="0" w:semiHidden="0" w:name="Title"/>
     <w:lsdException w:unhideWhenUsed="0" w:uiPriority="0" w:semiHidden="0" w:name="Closing"/>
     <w:lsdException w:unhideWhenUsed="0" w:uiPriority="0" w:semiHidden="0" w:name="Signature"/>
-    <w:lsdException w:unhideWhenUsed="0" w:uiPriority="0" w:name="Default Paragraph Font"/>
+    <w:lsdException w:qFormat="1" w:unhideWhenUsed="0" w:uiPriority="0" w:name="Default Paragraph Font"/>
     <w:lsdException w:unhideWhenUsed="0" w:uiPriority="0" w:semiHidden="0" w:name="Body Text"/>
     <w:lsdException w:unhideWhenUsed="0" w:uiPriority="0" w:semiHidden="0" w:name="Body Text Indent"/>
     <w:lsdException w:unhideWhenUsed="0" w:uiPriority="0" w:semiHidden="0" w:name="List Continue"/>
@@ -10235,7 +10455,7 @@
     <w:lsdException w:unhideWhenUsed="0" w:uiPriority="0" w:semiHidden="0" w:name="HTML Sample"/>
     <w:lsdException w:unhideWhenUsed="0" w:uiPriority="0" w:semiHidden="0" w:name="HTML Typewriter"/>
     <w:lsdException w:unhideWhenUsed="0" w:uiPriority="0" w:semiHidden="0" w:name="HTML Variable"/>
-    <w:lsdException w:unhideWhenUsed="0" w:uiPriority="0" w:name="Normal Table"/>
+    <w:lsdException w:qFormat="1" w:unhideWhenUsed="0" w:uiPriority="0" w:name="Normal Table"/>
     <w:lsdException w:unhideWhenUsed="0" w:uiPriority="0" w:semiHidden="0" w:name="annotation subject"/>
     <w:lsdException w:unhideWhenUsed="0" w:uiPriority="0" w:semiHidden="0" w:name="Table Simple 1"/>
     <w:lsdException w:unhideWhenUsed="0" w:uiPriority="0" w:semiHidden="0" w:name="Table Simple 2"/>
@@ -10280,7 +10500,7 @@
     <w:lsdException w:unhideWhenUsed="0" w:uiPriority="0" w:semiHidden="0" w:name="Table Web 2"/>
     <w:lsdException w:unhideWhenUsed="0" w:uiPriority="0" w:semiHidden="0" w:name="Table Web 3"/>
     <w:lsdException w:unhideWhenUsed="0" w:uiPriority="0" w:semiHidden="0" w:name="Balloon Text"/>
-    <w:lsdException w:unhideWhenUsed="0" w:uiPriority="59" w:semiHidden="0" w:name="Table Grid"/>
+    <w:lsdException w:qFormat="1" w:unhideWhenUsed="0" w:uiPriority="59" w:semiHidden="0" w:name="Table Grid"/>
     <w:lsdException w:unhideWhenUsed="0" w:uiPriority="0" w:semiHidden="0" w:name="Table Theme"/>
     <w:lsdException w:unhideWhenUsed="0" w:uiPriority="60" w:semiHidden="0" w:name="Light Shading"/>
     <w:lsdException w:unhideWhenUsed="0" w:uiPriority="61" w:semiHidden="0" w:name="Light List"/>
@@ -10456,11 +10676,13 @@
   <w:style w:type="character" w:default="1" w:styleId="9">
     <w:name w:val="Default Paragraph Font"/>
     <w:semiHidden/>
+    <w:qFormat/>
     <w:uiPriority w:val="0"/>
   </w:style>
   <w:style w:type="table" w:default="1" w:styleId="7">
     <w:name w:val="Normal Table"/>
     <w:semiHidden/>
+    <w:qFormat/>
     <w:uiPriority w:val="0"/>
     <w:tblPr>
       <w:tblCellMar>
@@ -10476,6 +10698,7 @@
     <w:basedOn w:val="1"/>
     <w:link w:val="13"/>
     <w:unhideWhenUsed/>
+    <w:qFormat/>
     <w:uiPriority w:val="99"/>
     <w:pPr>
       <w:tabs>
@@ -10495,6 +10718,7 @@
     <w:basedOn w:val="1"/>
     <w:link w:val="12"/>
     <w:unhideWhenUsed/>
+    <w:qFormat/>
     <w:uiPriority w:val="99"/>
     <w:pPr>
       <w:pBdr>
@@ -10515,6 +10739,7 @@
   <w:style w:type="table" w:styleId="8">
     <w:name w:val="Table Grid"/>
     <w:basedOn w:val="7"/>
+    <w:qFormat/>
     <w:uiPriority w:val="59"/>
     <w:pPr>
       <w:spacing w:after="0" w:line="240" w:lineRule="auto"/>
@@ -10538,6 +10763,7 @@
   </w:style>
   <w:style w:type="paragraph" w:customStyle="1" w:styleId="10">
     <w:name w:val="WPSOffice手动目录 1"/>
+    <w:qFormat/>
     <w:uiPriority w:val="0"/>
     <w:pPr>
       <w:ind w:leftChars="0"/>
@@ -10561,6 +10787,7 @@
     <w:name w:val="Header Char"/>
     <w:basedOn w:val="9"/>
     <w:link w:val="6"/>
+    <w:qFormat/>
     <w:uiPriority w:val="99"/>
     <w:rPr>
       <w:sz w:val="18"/>
@@ -10571,6 +10798,7 @@
     <w:name w:val="Footer Char"/>
     <w:basedOn w:val="9"/>
     <w:link w:val="5"/>
+    <w:qFormat/>
     <w:uiPriority w:val="99"/>
     <w:rPr>
       <w:sz w:val="18"/>
@@ -10579,22 +10807,26 @@
   </w:style>
   <w:style w:type="paragraph" w:customStyle="1" w:styleId="14">
     <w:name w:val="WPSOffice手动目录 2"/>
+    <w:qFormat/>
     <w:uiPriority w:val="0"/>
     <w:pPr>
       <w:ind w:leftChars="200"/>
     </w:pPr>
     <w:rPr>
+      <w:rFonts w:ascii="Times New Roman" w:hAnsi="Times New Roman" w:eastAsia="SimSun" w:cs="Times New Roman"/>
       <w:sz w:val="20"/>
       <w:szCs w:val="20"/>
     </w:rPr>
   </w:style>
   <w:style w:type="paragraph" w:customStyle="1" w:styleId="15">
     <w:name w:val="WPSOffice手动目录 3"/>
+    <w:qFormat/>
     <w:uiPriority w:val="0"/>
     <w:pPr>
       <w:ind w:leftChars="400"/>
     </w:pPr>
     <w:rPr>
+      <w:rFonts w:ascii="Times New Roman" w:hAnsi="Times New Roman" w:eastAsia="SimSun" w:cs="Times New Roman"/>
       <w:sz w:val="20"/>
       <w:szCs w:val="20"/>
     </w:rPr>

</xml_diff>